<commit_message>
Correção na geração de PVC
</commit_message>
<xml_diff>
--- a/CadierDesktop/Resources/PVC_Verde.docx
+++ b/CadierDesktop/Resources/PVC_Verde.docx
@@ -1,6 +1,6 @@
 
 <file path=word/document.xml><?xml version="1.0" encoding="utf-8"?>
-<w:document xmlns:wpc="http://schemas.microsoft.com/office/word/2010/wordprocessingCanvas" xmlns:cx="http://schemas.microsoft.com/office/drawing/2014/chartex" xmlns:cx1="http://schemas.microsoft.com/office/drawing/2015/9/8/chartex" xmlns:cx2="http://schemas.microsoft.com/office/drawing/2015/10/21/chartex" xmlns:cx3="http://schemas.microsoft.com/office/drawing/2016/5/9/chartex" xmlns:cx4="http://schemas.microsoft.com/office/drawing/2016/5/10/chartex" xmlns:cx5="http://schemas.microsoft.com/office/drawing/2016/5/11/chartex" xmlns:cx6="http://schemas.microsoft.com/office/drawing/2016/5/12/chartex" xmlns:cx7="http://schemas.microsoft.com/office/drawing/2016/5/13/chartex" xmlns:cx8="http://schemas.microsoft.com/office/drawing/2016/5/14/chartex" xmlns:mc="http://schemas.openxmlformats.org/markup-compatibility/2006" xmlns:aink="http://schemas.microsoft.com/office/drawing/2016/ink" xmlns:am3d="http://schemas.microsoft.com/office/drawing/2017/model3d" xmlns:o="urn:schemas-microsoft-com:office:office" xmlns:r="http://schemas.openxmlformats.org/officeDocument/2006/relationships" xmlns:m="http://schemas.openxmlformats.org/officeDocument/2006/math" xmlns:v="urn:schemas-microsoft-com:vml" xmlns:wp14="http://schemas.microsoft.com/office/word/2010/wordprocessingDrawing" xmlns:wp="http://schemas.openxmlformats.org/drawingml/2006/wordprocessingDrawing" xmlns:w10="urn:schemas-microsoft-com:office:word" xmlns:w="http://schemas.openxmlformats.org/wordprocessingml/2006/main" xmlns:w14="http://schemas.microsoft.com/office/word/2010/wordml" xmlns:w15="http://schemas.microsoft.com/office/word/2012/wordml" xmlns:w16cex="http://schemas.microsoft.com/office/word/2018/wordml/cex" xmlns:w16cid="http://schemas.microsoft.com/office/word/2016/wordml/cid" xmlns:w16="http://schemas.microsoft.com/office/word/2018/wordml" xmlns:w16sdtdh="http://schemas.microsoft.com/office/word/2020/wordml/sdtdatahash" xmlns:w16se="http://schemas.microsoft.com/office/word/2015/wordml/symex" xmlns:wpg="http://schemas.microsoft.com/office/word/2010/wordprocessingGroup" xmlns:wpi="http://schemas.microsoft.com/office/word/2010/wordprocessingInk" xmlns:wne="http://schemas.microsoft.com/office/word/2006/wordml" xmlns:wps="http://schemas.microsoft.com/office/word/2010/wordprocessingShape" mc:Ignorable="w14 w15 w16se w16cid w16 w16cex w16sdtdh wp14">
+<w:document xmlns:wpc="http://schemas.microsoft.com/office/word/2010/wordprocessingCanvas" xmlns:cx="http://schemas.microsoft.com/office/drawing/2014/chartex" xmlns:cx1="http://schemas.microsoft.com/office/drawing/2015/9/8/chartex" xmlns:cx2="http://schemas.microsoft.com/office/drawing/2015/10/21/chartex" xmlns:cx3="http://schemas.microsoft.com/office/drawing/2016/5/9/chartex" xmlns:cx4="http://schemas.microsoft.com/office/drawing/2016/5/10/chartex" xmlns:cx5="http://schemas.microsoft.com/office/drawing/2016/5/11/chartex" xmlns:cx6="http://schemas.microsoft.com/office/drawing/2016/5/12/chartex" xmlns:cx7="http://schemas.microsoft.com/office/drawing/2016/5/13/chartex" xmlns:cx8="http://schemas.microsoft.com/office/drawing/2016/5/14/chartex" xmlns:mc="http://schemas.openxmlformats.org/markup-compatibility/2006" xmlns:aink="http://schemas.microsoft.com/office/drawing/2016/ink" xmlns:am3d="http://schemas.microsoft.com/office/drawing/2017/model3d" xmlns:o="urn:schemas-microsoft-com:office:office" xmlns:oel="http://schemas.microsoft.com/office/2019/extlst" xmlns:r="http://schemas.openxmlformats.org/officeDocument/2006/relationships" xmlns:m="http://schemas.openxmlformats.org/officeDocument/2006/math" xmlns:v="urn:schemas-microsoft-com:vml" xmlns:wp14="http://schemas.microsoft.com/office/word/2010/wordprocessingDrawing" xmlns:wp="http://schemas.openxmlformats.org/drawingml/2006/wordprocessingDrawing" xmlns:w10="urn:schemas-microsoft-com:office:word" xmlns:w="http://schemas.openxmlformats.org/wordprocessingml/2006/main" xmlns:w14="http://schemas.microsoft.com/office/word/2010/wordml" xmlns:w15="http://schemas.microsoft.com/office/word/2012/wordml" xmlns:w16cex="http://schemas.microsoft.com/office/word/2018/wordml/cex" xmlns:w16cid="http://schemas.microsoft.com/office/word/2016/wordml/cid" xmlns:w16="http://schemas.microsoft.com/office/word/2018/wordml" xmlns:w16sdtdh="http://schemas.microsoft.com/office/word/2020/wordml/sdtdatahash" xmlns:w16se="http://schemas.microsoft.com/office/word/2015/wordml/symex" xmlns:wpg="http://schemas.microsoft.com/office/word/2010/wordprocessingGroup" xmlns:wpi="http://schemas.microsoft.com/office/word/2010/wordprocessingInk" xmlns:wne="http://schemas.microsoft.com/office/word/2006/wordml" xmlns:wps="http://schemas.microsoft.com/office/word/2010/wordprocessingShape" mc:Ignorable="w14 w15 w16se w16cid w16 w16cex w16sdtdh wp14">
   <w:body>
     <w:p>
       <w:pPr>
@@ -55,7 +55,7 @@
                         <w:txbxContent>
                           <w:p>
                             <w:pPr>
-                              <w:pStyle w:val="Corpodetexto"/>
+                              <w:pStyle w:val="BodyText"/>
                               <w:tabs>
                                 <w:tab w:val="left" w:pos="4820"/>
                               </w:tabs>
@@ -78,7 +78,7 @@
                           </w:p>
                           <w:p>
                             <w:pPr>
-                              <w:pStyle w:val="Corpodetexto"/>
+                              <w:pStyle w:val="BodyText"/>
                               <w:tabs>
                                 <w:tab w:val="left" w:pos="4820"/>
                               </w:tabs>
@@ -96,32 +96,12 @@
                                 <w:sz w:val="18"/>
                                 <w:szCs w:val="18"/>
                               </w:rPr>
-                              <w:t xml:space="preserve">            DE </w:t>
-                            </w:r>
-                            <w:proofErr w:type="gramStart"/>
-                            <w:r>
-                              <w:rPr>
-                                <w:b/>
-                                <w:color w:val="auto"/>
-                                <w:sz w:val="18"/>
-                                <w:szCs w:val="18"/>
-                              </w:rPr>
-                              <w:t>IGREJAS  EVANGÉLICAS</w:t>
-                            </w:r>
-                            <w:proofErr w:type="gramEnd"/>
-                            <w:r>
-                              <w:rPr>
-                                <w:b/>
-                                <w:color w:val="auto"/>
-                                <w:sz w:val="18"/>
-                                <w:szCs w:val="18"/>
-                              </w:rPr>
-                              <w:t xml:space="preserve"> EM  REGIÕES</w:t>
+                              <w:t xml:space="preserve">            DE IGREJAS  EVANGÉLICAS EM  REGIÕES</w:t>
                             </w:r>
                           </w:p>
                           <w:p>
                             <w:pPr>
-                              <w:pStyle w:val="Corpodetexto"/>
+                              <w:pStyle w:val="BodyText"/>
                               <w:tabs>
                                 <w:tab w:val="left" w:pos="4820"/>
                               </w:tabs>
@@ -144,7 +124,6 @@
                               </w:rPr>
                               <w:t xml:space="preserve">   </w:t>
                             </w:r>
-                            <w:proofErr w:type="gramStart"/>
                             <w:r>
                               <w:rPr>
                                 <w:rFonts w:ascii="Arial" w:hAnsi="Arial" w:cs="Arial"/>
@@ -153,10 +132,15 @@
                                 <w:sz w:val="14"/>
                                 <w:szCs w:val="14"/>
                               </w:rPr>
-                              <w:t>CNPJ :</w:t>
-                            </w:r>
-                            <w:proofErr w:type="gramEnd"/>
-                            <w:r>
+                              <w:t xml:space="preserve">CNPJ : cnpj  </w:t>
+                            </w:r>
+                          </w:p>
+                          <w:p>
+                            <w:pPr>
+                              <w:pStyle w:val="BodyText"/>
+                              <w:tabs>
+                                <w:tab w:val="left" w:pos="4820"/>
+                              </w:tabs>
                               <w:rPr>
                                 <w:rFonts w:ascii="Arial" w:hAnsi="Arial" w:cs="Arial"/>
                                 <w:b/>
@@ -164,49 +148,11 @@
                                 <w:sz w:val="14"/>
                                 <w:szCs w:val="14"/>
                               </w:rPr>
-                              <w:t xml:space="preserve"> </w:t>
-                            </w:r>
-                            <w:proofErr w:type="spellStart"/>
-                            <w:r>
-                              <w:rPr>
-                                <w:rFonts w:ascii="Arial" w:hAnsi="Arial" w:cs="Arial"/>
-                                <w:b/>
-                                <w:color w:val="auto"/>
-                                <w:sz w:val="14"/>
-                                <w:szCs w:val="14"/>
-                              </w:rPr>
-                              <w:t>cnpj</w:t>
-                            </w:r>
-                            <w:proofErr w:type="spellEnd"/>
-                            <w:r>
-                              <w:rPr>
-                                <w:rFonts w:ascii="Arial" w:hAnsi="Arial" w:cs="Arial"/>
-                                <w:b/>
-                                <w:color w:val="auto"/>
-                                <w:sz w:val="14"/>
-                                <w:szCs w:val="14"/>
-                              </w:rPr>
-                              <w:t xml:space="preserve">  </w:t>
-                            </w:r>
-                          </w:p>
-                          <w:p>
-                            <w:pPr>
-                              <w:pStyle w:val="Corpodetexto"/>
-                              <w:tabs>
-                                <w:tab w:val="left" w:pos="4820"/>
-                              </w:tabs>
-                              <w:rPr>
-                                <w:rFonts w:ascii="Arial" w:hAnsi="Arial" w:cs="Arial"/>
-                                <w:b/>
-                                <w:color w:val="auto"/>
-                                <w:sz w:val="14"/>
-                                <w:szCs w:val="14"/>
-                              </w:rPr>
                             </w:pPr>
                           </w:p>
                           <w:p>
                             <w:pPr>
-                              <w:pStyle w:val="Corpodetexto"/>
+                              <w:pStyle w:val="BodyText"/>
                               <w:tabs>
                                 <w:tab w:val="left" w:pos="4820"/>
                               </w:tabs>
@@ -217,25 +163,7 @@
                                 <w:sz w:val="16"/>
                                 <w:szCs w:val="16"/>
                               </w:rPr>
-                              <w:t xml:space="preserve">    Rua: João </w:t>
-                            </w:r>
-                            <w:proofErr w:type="spellStart"/>
-                            <w:r>
-                              <w:rPr>
-                                <w:color w:val="auto"/>
-                                <w:sz w:val="16"/>
-                                <w:szCs w:val="16"/>
-                              </w:rPr>
-                              <w:t>Fco</w:t>
-                            </w:r>
-                            <w:proofErr w:type="spellEnd"/>
-                            <w:r>
-                              <w:rPr>
-                                <w:color w:val="auto"/>
-                                <w:sz w:val="16"/>
-                                <w:szCs w:val="16"/>
-                              </w:rPr>
-                              <w:t xml:space="preserve"> de Assis,51. Duque de Caxias, Rio de Janeiro, Brasil. </w:t>
+                              <w:t xml:space="preserve">    Rua: João Fco de Assis,51. Duque de Caxias, Rio de Janeiro, Brasil. </w:t>
                             </w:r>
                             <w:r>
                               <w:rPr>
@@ -284,7 +212,7 @@
                   <w:txbxContent>
                     <w:p>
                       <w:pPr>
-                        <w:pStyle w:val="Corpodetexto"/>
+                        <w:pStyle w:val="BodyText"/>
                         <w:tabs>
                           <w:tab w:val="left" w:pos="4820"/>
                         </w:tabs>
@@ -307,7 +235,7 @@
                     </w:p>
                     <w:p>
                       <w:pPr>
-                        <w:pStyle w:val="Corpodetexto"/>
+                        <w:pStyle w:val="BodyText"/>
                         <w:tabs>
                           <w:tab w:val="left" w:pos="4820"/>
                         </w:tabs>
@@ -325,32 +253,12 @@
                           <w:sz w:val="18"/>
                           <w:szCs w:val="18"/>
                         </w:rPr>
-                        <w:t xml:space="preserve">            DE </w:t>
-                      </w:r>
-                      <w:proofErr w:type="gramStart"/>
-                      <w:r>
-                        <w:rPr>
-                          <w:b/>
-                          <w:color w:val="auto"/>
-                          <w:sz w:val="18"/>
-                          <w:szCs w:val="18"/>
-                        </w:rPr>
-                        <w:t>IGREJAS  EVANGÉLICAS</w:t>
-                      </w:r>
-                      <w:proofErr w:type="gramEnd"/>
-                      <w:r>
-                        <w:rPr>
-                          <w:b/>
-                          <w:color w:val="auto"/>
-                          <w:sz w:val="18"/>
-                          <w:szCs w:val="18"/>
-                        </w:rPr>
-                        <w:t xml:space="preserve"> EM  REGIÕES</w:t>
+                        <w:t xml:space="preserve">            DE IGREJAS  EVANGÉLICAS EM  REGIÕES</w:t>
                       </w:r>
                     </w:p>
                     <w:p>
                       <w:pPr>
-                        <w:pStyle w:val="Corpodetexto"/>
+                        <w:pStyle w:val="BodyText"/>
                         <w:tabs>
                           <w:tab w:val="left" w:pos="4820"/>
                         </w:tabs>
@@ -373,7 +281,6 @@
                         </w:rPr>
                         <w:t xml:space="preserve">   </w:t>
                       </w:r>
-                      <w:proofErr w:type="gramStart"/>
                       <w:r>
                         <w:rPr>
                           <w:rFonts w:ascii="Arial" w:hAnsi="Arial" w:cs="Arial"/>
@@ -382,10 +289,15 @@
                           <w:sz w:val="14"/>
                           <w:szCs w:val="14"/>
                         </w:rPr>
-                        <w:t>CNPJ :</w:t>
-                      </w:r>
-                      <w:proofErr w:type="gramEnd"/>
-                      <w:r>
+                        <w:t xml:space="preserve">CNPJ : cnpj  </w:t>
+                      </w:r>
+                    </w:p>
+                    <w:p>
+                      <w:pPr>
+                        <w:pStyle w:val="BodyText"/>
+                        <w:tabs>
+                          <w:tab w:val="left" w:pos="4820"/>
+                        </w:tabs>
                         <w:rPr>
                           <w:rFonts w:ascii="Arial" w:hAnsi="Arial" w:cs="Arial"/>
                           <w:b/>
@@ -393,49 +305,11 @@
                           <w:sz w:val="14"/>
                           <w:szCs w:val="14"/>
                         </w:rPr>
-                        <w:t xml:space="preserve"> </w:t>
-                      </w:r>
-                      <w:proofErr w:type="spellStart"/>
-                      <w:r>
-                        <w:rPr>
-                          <w:rFonts w:ascii="Arial" w:hAnsi="Arial" w:cs="Arial"/>
-                          <w:b/>
-                          <w:color w:val="auto"/>
-                          <w:sz w:val="14"/>
-                          <w:szCs w:val="14"/>
-                        </w:rPr>
-                        <w:t>cnpj</w:t>
-                      </w:r>
-                      <w:proofErr w:type="spellEnd"/>
-                      <w:r>
-                        <w:rPr>
-                          <w:rFonts w:ascii="Arial" w:hAnsi="Arial" w:cs="Arial"/>
-                          <w:b/>
-                          <w:color w:val="auto"/>
-                          <w:sz w:val="14"/>
-                          <w:szCs w:val="14"/>
-                        </w:rPr>
-                        <w:t xml:space="preserve">  </w:t>
-                      </w:r>
-                    </w:p>
-                    <w:p>
-                      <w:pPr>
-                        <w:pStyle w:val="Corpodetexto"/>
-                        <w:tabs>
-                          <w:tab w:val="left" w:pos="4820"/>
-                        </w:tabs>
-                        <w:rPr>
-                          <w:rFonts w:ascii="Arial" w:hAnsi="Arial" w:cs="Arial"/>
-                          <w:b/>
-                          <w:color w:val="auto"/>
-                          <w:sz w:val="14"/>
-                          <w:szCs w:val="14"/>
-                        </w:rPr>
                       </w:pPr>
                     </w:p>
                     <w:p>
                       <w:pPr>
-                        <w:pStyle w:val="Corpodetexto"/>
+                        <w:pStyle w:val="BodyText"/>
                         <w:tabs>
                           <w:tab w:val="left" w:pos="4820"/>
                         </w:tabs>
@@ -446,25 +320,7 @@
                           <w:sz w:val="16"/>
                           <w:szCs w:val="16"/>
                         </w:rPr>
-                        <w:t xml:space="preserve">    Rua: João </w:t>
-                      </w:r>
-                      <w:proofErr w:type="spellStart"/>
-                      <w:r>
-                        <w:rPr>
-                          <w:color w:val="auto"/>
-                          <w:sz w:val="16"/>
-                          <w:szCs w:val="16"/>
-                        </w:rPr>
-                        <w:t>Fco</w:t>
-                      </w:r>
-                      <w:proofErr w:type="spellEnd"/>
-                      <w:r>
-                        <w:rPr>
-                          <w:color w:val="auto"/>
-                          <w:sz w:val="16"/>
-                          <w:szCs w:val="16"/>
-                        </w:rPr>
-                        <w:t xml:space="preserve"> de Assis,51. Duque de Caxias, Rio de Janeiro, Brasil. </w:t>
+                        <w:t xml:space="preserve">    Rua: João Fco de Assis,51. Duque de Caxias, Rio de Janeiro, Brasil. </w:t>
                       </w:r>
                       <w:r>
                         <w:rPr>
@@ -1111,7 +967,6 @@
                               </w:rPr>
                               <w:t>rg</w:t>
                             </w:r>
-                            <w:proofErr w:type="gramStart"/>
                             <w:r>
                               <w:rPr>
                                 <w:rFonts w:ascii="Arial" w:hAnsi="Arial" w:cs="Arial"/>
@@ -1126,16 +981,7 @@
                                 <w:sz w:val="16"/>
                                 <w:szCs w:val="16"/>
                               </w:rPr>
-                              <w:t xml:space="preserve">  Telefone</w:t>
-                            </w:r>
-                            <w:proofErr w:type="gramEnd"/>
-                            <w:r>
-                              <w:rPr>
-                                <w:rFonts w:ascii="Arial" w:hAnsi="Arial" w:cs="Arial"/>
-                                <w:sz w:val="16"/>
-                                <w:szCs w:val="16"/>
-                              </w:rPr>
-                              <w:t xml:space="preserve">: </w:t>
+                              <w:t xml:space="preserve">  Telefone: </w:t>
                             </w:r>
                             <w:r>
                               <w:rPr>
@@ -1441,7 +1287,6 @@
                         </w:rPr>
                         <w:t>rg</w:t>
                       </w:r>
-                      <w:proofErr w:type="gramStart"/>
                       <w:r>
                         <w:rPr>
                           <w:rFonts w:ascii="Arial" w:hAnsi="Arial" w:cs="Arial"/>
@@ -1456,16 +1301,7 @@
                           <w:sz w:val="16"/>
                           <w:szCs w:val="16"/>
                         </w:rPr>
-                        <w:t xml:space="preserve">  Telefone</w:t>
-                      </w:r>
-                      <w:proofErr w:type="gramEnd"/>
-                      <w:r>
-                        <w:rPr>
-                          <w:rFonts w:ascii="Arial" w:hAnsi="Arial" w:cs="Arial"/>
-                          <w:sz w:val="16"/>
-                          <w:szCs w:val="16"/>
-                        </w:rPr>
-                        <w:t xml:space="preserve">: </w:t>
+                        <w:t xml:space="preserve">  Telefone: </w:t>
                       </w:r>
                       <w:r>
                         <w:rPr>
@@ -1729,7 +1565,7 @@
                         <w:txbxContent>
                           <w:tbl>
                             <w:tblPr>
-                              <w:tblStyle w:val="Tabelacomgrade"/>
+                              <w:tblStyle w:val="TableGrid"/>
                               <w:tblW w:w="0" w:type="auto"/>
                               <w:tblInd w:w="57" w:type="dxa"/>
                               <w:tblLayout w:type="fixed"/>
@@ -1786,7 +1622,7 @@
                   <w:txbxContent>
                     <w:tbl>
                       <w:tblPr>
-                        <w:tblStyle w:val="Tabelacomgrade"/>
+                        <w:tblStyle w:val="TableGrid"/>
                         <w:tblW w:w="0" w:type="auto"/>
                         <w:tblInd w:w="57" w:type="dxa"/>
                         <w:tblLayout w:type="fixed"/>
@@ -1845,6 +1681,14 @@
           <w:tab w:val="left" w:pos="5529"/>
         </w:tabs>
       </w:pPr>
+    </w:p>
+    <w:p>
+      <w:pPr>
+        <w:tabs>
+          <w:tab w:val="left" w:pos="4820"/>
+          <w:tab w:val="left" w:pos="5529"/>
+        </w:tabs>
+      </w:pPr>
       <w:r>
         <w:rPr>
           <w:noProof/>
@@ -1852,15 +1696,15 @@
         <mc:AlternateContent>
           <mc:Choice Requires="wps">
             <w:drawing>
-              <wp:anchor distT="0" distB="0" distL="114300" distR="114300" simplePos="0" relativeHeight="251668480" behindDoc="0" locked="0" layoutInCell="1" allowOverlap="1" wp14:anchorId="547AAFD0" wp14:editId="0B9F01AA">
+              <wp:anchor distT="0" distB="0" distL="114300" distR="114300" simplePos="0" relativeHeight="251668480" behindDoc="0" locked="0" layoutInCell="1" allowOverlap="1" wp14:anchorId="547AAFD0" wp14:editId="2C9C3C5A">
                 <wp:simplePos x="0" y="0"/>
                 <wp:positionH relativeFrom="margin">
-                  <wp:posOffset>2273821</wp:posOffset>
+                  <wp:posOffset>2457532</wp:posOffset>
                 </wp:positionH>
                 <wp:positionV relativeFrom="paragraph">
-                  <wp:posOffset>119551</wp:posOffset>
+                  <wp:posOffset>30480</wp:posOffset>
                 </wp:positionV>
-                <wp:extent cx="530864" cy="457200"/>
+                <wp:extent cx="530860" cy="457200"/>
                 <wp:effectExtent l="0" t="0" r="0" b="0"/>
                 <wp:wrapNone/>
                 <wp:docPr id="10" name="Text Box 232"/>
@@ -1872,7 +1716,7 @@
                       <wps:spPr>
                         <a:xfrm>
                           <a:off x="0" y="0"/>
-                          <a:ext cx="530864" cy="457200"/>
+                          <a:ext cx="530860" cy="457200"/>
                         </a:xfrm>
                         <a:prstGeom prst="rect">
                           <a:avLst/>
@@ -1887,7 +1731,7 @@
                         <w:txbxContent>
                           <w:p>
                             <w:pPr>
-                              <w:pStyle w:val="Corpodetexto2"/>
+                              <w:pStyle w:val="BodyText2"/>
                               <w:rPr>
                                 <w:b w:val="0"/>
                                 <w:sz w:val="14"/>
@@ -1897,7 +1741,7 @@
                           </w:p>
                           <w:p>
                             <w:pPr>
-                              <w:pStyle w:val="Corpodetexto2"/>
+                              <w:pStyle w:val="BodyText2"/>
                               <w:rPr>
                                 <w:b w:val="0"/>
                                 <w:sz w:val="12"/>
@@ -1907,7 +1751,7 @@
                           </w:p>
                           <w:p>
                             <w:pPr>
-                              <w:pStyle w:val="Corpodetexto2"/>
+                              <w:pStyle w:val="BodyText2"/>
                               <w:rPr>
                                 <w:rFonts w:ascii="Arial" w:hAnsi="Arial" w:cs="Arial"/>
                                 <w:sz w:val="10"/>
@@ -1925,7 +1769,7 @@
                           </w:p>
                           <w:p>
                             <w:pPr>
-                              <w:pStyle w:val="Corpodetexto2"/>
+                              <w:pStyle w:val="BodyText2"/>
                               <w:rPr>
                                 <w:rFonts w:ascii="Arial" w:hAnsi="Arial" w:cs="Arial"/>
                                 <w:sz w:val="10"/>
@@ -1962,12 +1806,12 @@
           </mc:Choice>
           <mc:Fallback>
             <w:pict>
-              <v:shape w14:anchorId="547AAFD0" id="Text Box 232" o:spid="_x0000_s1030" type="#_x0000_t202" style="position:absolute;margin-left:179.05pt;margin-top:9.4pt;width:41.8pt;height:36pt;z-index:251668480;visibility:visible;mso-wrap-style:square;mso-wrap-distance-left:9pt;mso-wrap-distance-top:0;mso-wrap-distance-right:9pt;mso-wrap-distance-bottom:0;mso-position-horizontal:absolute;mso-position-horizontal-relative:margin;mso-position-vertical:absolute;mso-position-vertical-relative:text;v-text-anchor:top" o:gfxdata="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" filled="f" stroked="f">
+              <v:shape w14:anchorId="547AAFD0" id="Text Box 232" o:spid="_x0000_s1030" type="#_x0000_t202" style="position:absolute;margin-left:193.5pt;margin-top:2.4pt;width:41.8pt;height:36pt;z-index:251668480;visibility:visible;mso-wrap-style:square;mso-wrap-distance-left:9pt;mso-wrap-distance-top:0;mso-wrap-distance-right:9pt;mso-wrap-distance-bottom:0;mso-position-horizontal:absolute;mso-position-horizontal-relative:margin;mso-position-vertical:absolute;mso-position-vertical-relative:text;v-text-anchor:top" o:gfxdata="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" filled="f" stroked="f">
                 <v:textbox>
                   <w:txbxContent>
                     <w:p>
                       <w:pPr>
-                        <w:pStyle w:val="Corpodetexto2"/>
+                        <w:pStyle w:val="BodyText2"/>
                         <w:rPr>
                           <w:b w:val="0"/>
                           <w:sz w:val="14"/>
@@ -1977,7 +1821,7 @@
                     </w:p>
                     <w:p>
                       <w:pPr>
-                        <w:pStyle w:val="Corpodetexto2"/>
+                        <w:pStyle w:val="BodyText2"/>
                         <w:rPr>
                           <w:b w:val="0"/>
                           <w:sz w:val="12"/>
@@ -1987,7 +1831,7 @@
                     </w:p>
                     <w:p>
                       <w:pPr>
-                        <w:pStyle w:val="Corpodetexto2"/>
+                        <w:pStyle w:val="BodyText2"/>
                         <w:rPr>
                           <w:rFonts w:ascii="Arial" w:hAnsi="Arial" w:cs="Arial"/>
                           <w:sz w:val="10"/>
@@ -2005,7 +1849,7 @@
                     </w:p>
                     <w:p>
                       <w:pPr>
-                        <w:pStyle w:val="Corpodetexto2"/>
+                        <w:pStyle w:val="BodyText2"/>
                         <w:rPr>
                           <w:rFonts w:ascii="Arial" w:hAnsi="Arial" w:cs="Arial"/>
                           <w:sz w:val="10"/>
@@ -2037,14 +1881,6 @@
           </mc:Fallback>
         </mc:AlternateContent>
       </w:r>
-    </w:p>
-    <w:p>
-      <w:pPr>
-        <w:tabs>
-          <w:tab w:val="left" w:pos="4820"/>
-          <w:tab w:val="left" w:pos="5529"/>
-        </w:tabs>
-      </w:pPr>
       <w:r>
         <w:rPr>
           <w:lang w:val="en-US"/>
@@ -2123,7 +1959,7 @@
 </file>
 
 <file path=word/endnotes.xml><?xml version="1.0" encoding="utf-8"?>
-<w:endnotes xmlns:wpc="http://schemas.microsoft.com/office/word/2010/wordprocessingCanvas" xmlns:cx="http://schemas.microsoft.com/office/drawing/2014/chartex" xmlns:cx1="http://schemas.microsoft.com/office/drawing/2015/9/8/chartex" xmlns:cx2="http://schemas.microsoft.com/office/drawing/2015/10/21/chartex" xmlns:cx3="http://schemas.microsoft.com/office/drawing/2016/5/9/chartex" xmlns:cx4="http://schemas.microsoft.com/office/drawing/2016/5/10/chartex" xmlns:cx5="http://schemas.microsoft.com/office/drawing/2016/5/11/chartex" xmlns:cx6="http://schemas.microsoft.com/office/drawing/2016/5/12/chartex" xmlns:cx7="http://schemas.microsoft.com/office/drawing/2016/5/13/chartex" xmlns:cx8="http://schemas.microsoft.com/office/drawing/2016/5/14/chartex" xmlns:mc="http://schemas.openxmlformats.org/markup-compatibility/2006" xmlns:aink="http://schemas.microsoft.com/office/drawing/2016/ink" xmlns:am3d="http://schemas.microsoft.com/office/drawing/2017/model3d" xmlns:o="urn:schemas-microsoft-com:office:office" xmlns:r="http://schemas.openxmlformats.org/officeDocument/2006/relationships" xmlns:m="http://schemas.openxmlformats.org/officeDocument/2006/math" xmlns:v="urn:schemas-microsoft-com:vml" xmlns:wp14="http://schemas.microsoft.com/office/word/2010/wordprocessingDrawing" xmlns:wp="http://schemas.openxmlformats.org/drawingml/2006/wordprocessingDrawing" xmlns:w10="urn:schemas-microsoft-com:office:word" xmlns:w="http://schemas.openxmlformats.org/wordprocessingml/2006/main" xmlns:w14="http://schemas.microsoft.com/office/word/2010/wordml" xmlns:w15="http://schemas.microsoft.com/office/word/2012/wordml" xmlns:w16cex="http://schemas.microsoft.com/office/word/2018/wordml/cex" xmlns:w16cid="http://schemas.microsoft.com/office/word/2016/wordml/cid" xmlns:w16="http://schemas.microsoft.com/office/word/2018/wordml" xmlns:w16sdtdh="http://schemas.microsoft.com/office/word/2020/wordml/sdtdatahash" xmlns:w16se="http://schemas.microsoft.com/office/word/2015/wordml/symex" xmlns:wpg="http://schemas.microsoft.com/office/word/2010/wordprocessingGroup" xmlns:wpi="http://schemas.microsoft.com/office/word/2010/wordprocessingInk" xmlns:wne="http://schemas.microsoft.com/office/word/2006/wordml" xmlns:wps="http://schemas.microsoft.com/office/word/2010/wordprocessingShape" mc:Ignorable="w14 w15 w16se w16cid w16 w16cex w16sdtdh wp14">
+<w:endnotes xmlns:wpc="http://schemas.microsoft.com/office/word/2010/wordprocessingCanvas" xmlns:cx="http://schemas.microsoft.com/office/drawing/2014/chartex" xmlns:cx1="http://schemas.microsoft.com/office/drawing/2015/9/8/chartex" xmlns:cx2="http://schemas.microsoft.com/office/drawing/2015/10/21/chartex" xmlns:cx3="http://schemas.microsoft.com/office/drawing/2016/5/9/chartex" xmlns:cx4="http://schemas.microsoft.com/office/drawing/2016/5/10/chartex" xmlns:cx5="http://schemas.microsoft.com/office/drawing/2016/5/11/chartex" xmlns:cx6="http://schemas.microsoft.com/office/drawing/2016/5/12/chartex" xmlns:cx7="http://schemas.microsoft.com/office/drawing/2016/5/13/chartex" xmlns:cx8="http://schemas.microsoft.com/office/drawing/2016/5/14/chartex" xmlns:mc="http://schemas.openxmlformats.org/markup-compatibility/2006" xmlns:aink="http://schemas.microsoft.com/office/drawing/2016/ink" xmlns:am3d="http://schemas.microsoft.com/office/drawing/2017/model3d" xmlns:o="urn:schemas-microsoft-com:office:office" xmlns:oel="http://schemas.microsoft.com/office/2019/extlst" xmlns:r="http://schemas.openxmlformats.org/officeDocument/2006/relationships" xmlns:m="http://schemas.openxmlformats.org/officeDocument/2006/math" xmlns:v="urn:schemas-microsoft-com:vml" xmlns:wp14="http://schemas.microsoft.com/office/word/2010/wordprocessingDrawing" xmlns:wp="http://schemas.openxmlformats.org/drawingml/2006/wordprocessingDrawing" xmlns:w10="urn:schemas-microsoft-com:office:word" xmlns:w="http://schemas.openxmlformats.org/wordprocessingml/2006/main" xmlns:w14="http://schemas.microsoft.com/office/word/2010/wordml" xmlns:w15="http://schemas.microsoft.com/office/word/2012/wordml" xmlns:w16cex="http://schemas.microsoft.com/office/word/2018/wordml/cex" xmlns:w16cid="http://schemas.microsoft.com/office/word/2016/wordml/cid" xmlns:w16="http://schemas.microsoft.com/office/word/2018/wordml" xmlns:w16sdtdh="http://schemas.microsoft.com/office/word/2020/wordml/sdtdatahash" xmlns:w16se="http://schemas.microsoft.com/office/word/2015/wordml/symex" xmlns:wpg="http://schemas.microsoft.com/office/word/2010/wordprocessingGroup" xmlns:wpi="http://schemas.microsoft.com/office/word/2010/wordprocessingInk" xmlns:wne="http://schemas.microsoft.com/office/word/2006/wordml" xmlns:wps="http://schemas.microsoft.com/office/word/2010/wordprocessingShape" mc:Ignorable="w14 w15 w16se w16cid w16 w16cex w16sdtdh wp14">
   <w:endnote w:type="separator" w:id="-1">
     <w:p>
       <w:r>
@@ -2142,7 +1978,7 @@
 </file>
 
 <file path=word/footnotes.xml><?xml version="1.0" encoding="utf-8"?>
-<w:footnotes xmlns:wpc="http://schemas.microsoft.com/office/word/2010/wordprocessingCanvas" xmlns:cx="http://schemas.microsoft.com/office/drawing/2014/chartex" xmlns:cx1="http://schemas.microsoft.com/office/drawing/2015/9/8/chartex" xmlns:cx2="http://schemas.microsoft.com/office/drawing/2015/10/21/chartex" xmlns:cx3="http://schemas.microsoft.com/office/drawing/2016/5/9/chartex" xmlns:cx4="http://schemas.microsoft.com/office/drawing/2016/5/10/chartex" xmlns:cx5="http://schemas.microsoft.com/office/drawing/2016/5/11/chartex" xmlns:cx6="http://schemas.microsoft.com/office/drawing/2016/5/12/chartex" xmlns:cx7="http://schemas.microsoft.com/office/drawing/2016/5/13/chartex" xmlns:cx8="http://schemas.microsoft.com/office/drawing/2016/5/14/chartex" xmlns:mc="http://schemas.openxmlformats.org/markup-compatibility/2006" xmlns:aink="http://schemas.microsoft.com/office/drawing/2016/ink" xmlns:am3d="http://schemas.microsoft.com/office/drawing/2017/model3d" xmlns:o="urn:schemas-microsoft-com:office:office" xmlns:r="http://schemas.openxmlformats.org/officeDocument/2006/relationships" xmlns:m="http://schemas.openxmlformats.org/officeDocument/2006/math" xmlns:v="urn:schemas-microsoft-com:vml" xmlns:wp14="http://schemas.microsoft.com/office/word/2010/wordprocessingDrawing" xmlns:wp="http://schemas.openxmlformats.org/drawingml/2006/wordprocessingDrawing" xmlns:w10="urn:schemas-microsoft-com:office:word" xmlns:w="http://schemas.openxmlformats.org/wordprocessingml/2006/main" xmlns:w14="http://schemas.microsoft.com/office/word/2010/wordml" xmlns:w15="http://schemas.microsoft.com/office/word/2012/wordml" xmlns:w16cex="http://schemas.microsoft.com/office/word/2018/wordml/cex" xmlns:w16cid="http://schemas.microsoft.com/office/word/2016/wordml/cid" xmlns:w16="http://schemas.microsoft.com/office/word/2018/wordml" xmlns:w16sdtdh="http://schemas.microsoft.com/office/word/2020/wordml/sdtdatahash" xmlns:w16se="http://schemas.microsoft.com/office/word/2015/wordml/symex" xmlns:wpg="http://schemas.microsoft.com/office/word/2010/wordprocessingGroup" xmlns:wpi="http://schemas.microsoft.com/office/word/2010/wordprocessingInk" xmlns:wne="http://schemas.microsoft.com/office/word/2006/wordml" xmlns:wps="http://schemas.microsoft.com/office/word/2010/wordprocessingShape" mc:Ignorable="w14 w15 w16se w16cid w16 w16cex w16sdtdh wp14">
+<w:footnotes xmlns:wpc="http://schemas.microsoft.com/office/word/2010/wordprocessingCanvas" xmlns:cx="http://schemas.microsoft.com/office/drawing/2014/chartex" xmlns:cx1="http://schemas.microsoft.com/office/drawing/2015/9/8/chartex" xmlns:cx2="http://schemas.microsoft.com/office/drawing/2015/10/21/chartex" xmlns:cx3="http://schemas.microsoft.com/office/drawing/2016/5/9/chartex" xmlns:cx4="http://schemas.microsoft.com/office/drawing/2016/5/10/chartex" xmlns:cx5="http://schemas.microsoft.com/office/drawing/2016/5/11/chartex" xmlns:cx6="http://schemas.microsoft.com/office/drawing/2016/5/12/chartex" xmlns:cx7="http://schemas.microsoft.com/office/drawing/2016/5/13/chartex" xmlns:cx8="http://schemas.microsoft.com/office/drawing/2016/5/14/chartex" xmlns:mc="http://schemas.openxmlformats.org/markup-compatibility/2006" xmlns:aink="http://schemas.microsoft.com/office/drawing/2016/ink" xmlns:am3d="http://schemas.microsoft.com/office/drawing/2017/model3d" xmlns:o="urn:schemas-microsoft-com:office:office" xmlns:oel="http://schemas.microsoft.com/office/2019/extlst" xmlns:r="http://schemas.openxmlformats.org/officeDocument/2006/relationships" xmlns:m="http://schemas.openxmlformats.org/officeDocument/2006/math" xmlns:v="urn:schemas-microsoft-com:vml" xmlns:wp14="http://schemas.microsoft.com/office/word/2010/wordprocessingDrawing" xmlns:wp="http://schemas.openxmlformats.org/drawingml/2006/wordprocessingDrawing" xmlns:w10="urn:schemas-microsoft-com:office:word" xmlns:w="http://schemas.openxmlformats.org/wordprocessingml/2006/main" xmlns:w14="http://schemas.microsoft.com/office/word/2010/wordml" xmlns:w15="http://schemas.microsoft.com/office/word/2012/wordml" xmlns:w16cex="http://schemas.microsoft.com/office/word/2018/wordml/cex" xmlns:w16cid="http://schemas.microsoft.com/office/word/2016/wordml/cid" xmlns:w16="http://schemas.microsoft.com/office/word/2018/wordml" xmlns:w16sdtdh="http://schemas.microsoft.com/office/word/2020/wordml/sdtdatahash" xmlns:w16se="http://schemas.microsoft.com/office/word/2015/wordml/symex" xmlns:wpg="http://schemas.microsoft.com/office/word/2010/wordprocessingGroup" xmlns:wpi="http://schemas.microsoft.com/office/word/2010/wordprocessingInk" xmlns:wne="http://schemas.microsoft.com/office/word/2006/wordml" xmlns:wps="http://schemas.microsoft.com/office/word/2010/wordprocessingShape" mc:Ignorable="w14 w15 w16se w16cid w16 w16cex w16sdtdh wp14">
   <w:footnote w:type="separator" w:id="-1">
     <w:p>
       <w:r>
@@ -2572,13 +2408,13 @@
       <w:lang w:eastAsia="pt-BR"/>
     </w:rPr>
   </w:style>
-  <w:style w:type="character" w:default="1" w:styleId="Fontepargpadro">
+  <w:style w:type="character" w:default="1" w:styleId="DefaultParagraphFont">
     <w:name w:val="Default Paragraph Font"/>
     <w:uiPriority w:val="1"/>
     <w:semiHidden/>
     <w:unhideWhenUsed/>
   </w:style>
-  <w:style w:type="table" w:default="1" w:styleId="Tabelanormal">
+  <w:style w:type="table" w:default="1" w:styleId="TableNormal">
     <w:name w:val="Normal Table"/>
     <w:uiPriority w:val="99"/>
     <w:semiHidden/>
@@ -2593,25 +2429,25 @@
       </w:tblCellMar>
     </w:tblPr>
   </w:style>
-  <w:style w:type="numbering" w:default="1" w:styleId="Semlista">
+  <w:style w:type="numbering" w:default="1" w:styleId="NoList">
     <w:name w:val="No List"/>
     <w:uiPriority w:val="99"/>
     <w:semiHidden/>
     <w:unhideWhenUsed/>
   </w:style>
-  <w:style w:type="paragraph" w:styleId="Corpodetexto">
+  <w:style w:type="paragraph" w:styleId="BodyText">
     <w:name w:val="Body Text"/>
     <w:basedOn w:val="Normal"/>
-    <w:link w:val="CorpodetextoChar"/>
+    <w:link w:val="BodyTextChar"/>
     <w:rsid w:val="000B5E54"/>
     <w:rPr>
       <w:color w:val="0000FF"/>
     </w:rPr>
   </w:style>
-  <w:style w:type="character" w:customStyle="1" w:styleId="CorpodetextoChar">
-    <w:name w:val="Corpo de texto Char"/>
-    <w:basedOn w:val="Fontepargpadro"/>
-    <w:link w:val="Corpodetexto"/>
+  <w:style w:type="character" w:customStyle="1" w:styleId="BodyTextChar">
+    <w:name w:val="Body Text Char"/>
+    <w:basedOn w:val="DefaultParagraphFont"/>
+    <w:link w:val="BodyText"/>
     <w:rsid w:val="000B5E54"/>
     <w:rPr>
       <w:rFonts w:ascii="Times New Roman" w:eastAsia="Times New Roman" w:hAnsi="Times New Roman" w:cs="Times New Roman"/>
@@ -2621,10 +2457,10 @@
       <w:lang w:eastAsia="pt-BR"/>
     </w:rPr>
   </w:style>
-  <w:style w:type="paragraph" w:styleId="Corpodetexto2">
+  <w:style w:type="paragraph" w:styleId="BodyText2">
     <w:name w:val="Body Text 2"/>
     <w:basedOn w:val="Normal"/>
-    <w:link w:val="Corpodetexto2Char"/>
+    <w:link w:val="BodyText2Char"/>
     <w:rsid w:val="000B5E54"/>
     <w:pPr>
       <w:jc w:val="center"/>
@@ -2635,10 +2471,10 @@
       <w:sz w:val="24"/>
     </w:rPr>
   </w:style>
-  <w:style w:type="character" w:customStyle="1" w:styleId="Corpodetexto2Char">
-    <w:name w:val="Corpo de texto 2 Char"/>
-    <w:basedOn w:val="Fontepargpadro"/>
-    <w:link w:val="Corpodetexto2"/>
+  <w:style w:type="character" w:customStyle="1" w:styleId="BodyText2Char">
+    <w:name w:val="Body Text 2 Char"/>
+    <w:basedOn w:val="DefaultParagraphFont"/>
+    <w:link w:val="BodyText2"/>
     <w:rsid w:val="000B5E54"/>
     <w:rPr>
       <w:rFonts w:ascii="Times New Roman" w:eastAsia="Times New Roman" w:hAnsi="Times New Roman" w:cs="Times New Roman"/>
@@ -2649,9 +2485,9 @@
       <w:lang w:eastAsia="pt-BR"/>
     </w:rPr>
   </w:style>
-  <w:style w:type="table" w:styleId="Tabelacomgrade">
+  <w:style w:type="table" w:styleId="TableGrid">
     <w:name w:val="Table Grid"/>
-    <w:basedOn w:val="Tabelanormal"/>
+    <w:basedOn w:val="TableNormal"/>
     <w:uiPriority w:val="39"/>
     <w:rsid w:val="00EB24C6"/>
     <w:pPr>
@@ -2668,10 +2504,10 @@
       </w:tblBorders>
     </w:tblPr>
   </w:style>
-  <w:style w:type="paragraph" w:styleId="Cabealho">
+  <w:style w:type="paragraph" w:styleId="Header">
     <w:name w:val="header"/>
     <w:basedOn w:val="Normal"/>
-    <w:link w:val="CabealhoChar"/>
+    <w:link w:val="HeaderChar"/>
     <w:uiPriority w:val="99"/>
     <w:unhideWhenUsed/>
     <w:rsid w:val="00501B2F"/>
@@ -2682,10 +2518,10 @@
       </w:tabs>
     </w:pPr>
   </w:style>
-  <w:style w:type="character" w:customStyle="1" w:styleId="CabealhoChar">
-    <w:name w:val="Cabeçalho Char"/>
-    <w:basedOn w:val="Fontepargpadro"/>
-    <w:link w:val="Cabealho"/>
+  <w:style w:type="character" w:customStyle="1" w:styleId="HeaderChar">
+    <w:name w:val="Header Char"/>
+    <w:basedOn w:val="DefaultParagraphFont"/>
+    <w:link w:val="Header"/>
     <w:uiPriority w:val="99"/>
     <w:rsid w:val="00501B2F"/>
     <w:rPr>
@@ -2695,10 +2531,10 @@
       <w:lang w:eastAsia="pt-BR"/>
     </w:rPr>
   </w:style>
-  <w:style w:type="paragraph" w:styleId="Rodap">
+  <w:style w:type="paragraph" w:styleId="Footer">
     <w:name w:val="footer"/>
     <w:basedOn w:val="Normal"/>
-    <w:link w:val="RodapChar"/>
+    <w:link w:val="FooterChar"/>
     <w:uiPriority w:val="99"/>
     <w:unhideWhenUsed/>
     <w:rsid w:val="00501B2F"/>
@@ -2709,10 +2545,10 @@
       </w:tabs>
     </w:pPr>
   </w:style>
-  <w:style w:type="character" w:customStyle="1" w:styleId="RodapChar">
-    <w:name w:val="Rodapé Char"/>
-    <w:basedOn w:val="Fontepargpadro"/>
-    <w:link w:val="Rodap"/>
+  <w:style w:type="character" w:customStyle="1" w:styleId="FooterChar">
+    <w:name w:val="Footer Char"/>
+    <w:basedOn w:val="DefaultParagraphFont"/>
+    <w:link w:val="Footer"/>
     <w:uiPriority w:val="99"/>
     <w:rsid w:val="00501B2F"/>
     <w:rPr>

</xml_diff>